<commit_message>
Almost final project edit.
</commit_message>
<xml_diff>
--- a/proj_extras/Project Report.docx
+++ b/proj_extras/Project Report.docx
@@ -29,7 +29,11 @@
       </w:pPr>
       <w:r>
         <w:rPr/>
-        <w:t>Caleb Gourley - 00000000</w:t>
+        <w:t xml:space="preserve">Caleb Gourley - </w:t>
+      </w:r>
+      <w:r>
+        <w:rPr/>
+        <w:t>12407939</w:t>
       </w:r>
     </w:p>
     <w:p>
@@ -308,216 +312,237 @@
     <w:p>
       <w:pPr>
         <w:pStyle w:val="Normal"/>
-        <w:spacing w:lineRule="auto" w:line="240" w:before="0" w:after="0"/>
+        <w:rPr/>
+      </w:pPr>
+      <w:r>
+        <w:rPr/>
+        <w:t xml:space="preserve">We setup a Trello board initially but didn’t really use </w:t>
+      </w:r>
+      <w:r>
+        <w:rPr/>
+        <w:t>it.</w:t>
+      </w:r>
+      <w:r>
+        <w:rPr/>
+        <w:t xml:space="preserve"> </w:t>
+      </w:r>
+      <w:r>
+        <w:rPr/>
+        <w:t>T</w:t>
+      </w:r>
+      <w:r>
+        <w:rPr/>
+        <w:t xml:space="preserve">owards the end of the project we instead mostly worked in person and relied on communication heavily when working remotely to know who is working on what and using branches also made </w:t>
+      </w:r>
+      <w:r>
+        <w:rPr/>
+        <w:t>it easier</w:t>
+      </w:r>
+      <w:r>
+        <w:rPr/>
+        <w:t xml:space="preserve"> </w:t>
+      </w:r>
+      <w:r>
+        <w:rPr/>
+        <w:t>to</w:t>
+      </w:r>
+      <w:r>
+        <w:rPr/>
+        <w:t xml:space="preserve"> avoid merge conflicts.</w:t>
+      </w:r>
+    </w:p>
+    <w:p>
+      <w:pPr>
+        <w:pStyle w:val="Normal"/>
+        <w:rPr/>
+      </w:pPr>
+      <w:r>
+        <w:rPr/>
+        <w:t xml:space="preserve">We setup our Timeline for the project using a Gantt chart which provided a good outline for us to follow and we stuck to that plan for the first 4 weeks but in that final week the time we </w:t>
+      </w:r>
+      <w:r>
+        <w:rPr/>
+        <w:t>had</w:t>
+      </w:r>
+      <w:r>
+        <w:rPr/>
+        <w:t xml:space="preserve"> set out to complete javafx classes and service classes we underestimated the amount of time these classes would take which forced our hand and made us have to push back some of our tasks and crunch to get these features implemented which limited our testing coverage to find bugs. It also didn’t help that we didn’t go back to our Gantt and adjust our goals and hours after we initially set it up. </w:t>
+      </w:r>
+      <w:r>
+        <w:rPr/>
+        <w:t xml:space="preserve">Because we didn’t refer back to our plan and adjust it we thought we were on track throughout the project when we were in fact falling behind </w:t>
+      </w:r>
+      <w:r>
+        <w:rPr/>
+        <w:t>which just contributed to the extreme increase in workload in the last week.</w:t>
+      </w:r>
+    </w:p>
+    <w:p>
+      <w:pPr>
+        <w:pStyle w:val="Normal"/>
+        <w:rPr/>
+      </w:pPr>
+      <w:r>
+        <w:rPr/>
+        <w:t>We did a lot of our work in pair programming (which is partly why most of the commits are Sean’s), and this was when we made the most progress. We worked well problem solving together and sharing ideas in person rather than remotely.</w:t>
+      </w:r>
+    </w:p>
+    <w:p>
+      <w:pPr>
+        <w:pStyle w:val="Normal"/>
+        <w:rPr/>
+      </w:pPr>
+      <w:r>
+        <w:rPr/>
+        <w:t xml:space="preserve">Our class diagrams changed significantly </w:t>
+      </w:r>
+      <w:r>
+        <w:rPr/>
+        <w:t>since</w:t>
+      </w:r>
+      <w:r>
+        <w:rPr/>
+        <w:t xml:space="preserve"> we first created them in the planning requirements </w:t>
+      </w:r>
+      <w:r>
+        <w:rPr/>
+        <w:t>phase. The model classes stayed largely the same, however, with the most significant changes being in the service layer and its helper classes. This is a sign that we were able to adapt our design. We particularly had to adapt to the threading issues we had which required an overhaul of the tasks classes and the logic in roundService that managed them.</w:t>
+      </w:r>
+      <w:r>
+        <w:rPr/>
+        <w:t xml:space="preserve"> </w:t>
+      </w:r>
+      <w:r>
+        <w:rPr/>
+        <w:t>This was difficult because we</w:t>
+      </w:r>
+      <w:r>
+        <w:rPr/>
+        <w:t xml:space="preserve"> haven’t had significant experience in large multithreaded applications.</w:t>
+      </w:r>
+    </w:p>
+    <w:p>
+      <w:pPr>
+        <w:pStyle w:val="Normal"/>
+        <w:rPr/>
+      </w:pPr>
+      <w:r>
+        <w:rPr/>
+        <w:t xml:space="preserve">We should have had a higher static amount of </w:t>
+      </w:r>
+      <w:r>
+        <w:rPr/>
+        <w:t>work</w:t>
+      </w:r>
+      <w:r>
+        <w:rPr/>
+        <w:t xml:space="preserve"> put into the project each week rather than slowly ramping up our workload this would have left us with more time to deal with risks, issues, and bugs and left our last week to debugging, documentation and packaging up the project.</w:t>
+      </w:r>
+    </w:p>
+    <w:p>
+      <w:pPr>
+        <w:pStyle w:val="Normal"/>
+        <w:rPr/>
+      </w:pPr>
+      <w:r>
+        <w:rPr/>
+        <w:t xml:space="preserve">Improvements that we could make for the next project could include </w:t>
+      </w:r>
+      <w:r>
+        <w:rPr/>
+        <w:t>a better planning system and a consistent review of the plan. Something like an agile methodology could have been helpful in this case.</w:t>
+      </w:r>
+    </w:p>
+    <w:p>
+      <w:pPr>
+        <w:pStyle w:val="Normal"/>
         <w:rPr>
           <w:rFonts w:ascii="CMR10" w:hAnsi="CMR10" w:eastAsia="CMR10" w:cs="CMR10"/>
-          <w:kern w:val="0"/>
-          <w:sz w:val="20"/>
-          <w:szCs w:val="20"/>
+          <w:b/>
+          <w:bCs/>
+          <w:kern w:val="0"/>
+          <w:sz w:val="30"/>
+          <w:szCs w:val="30"/>
         </w:rPr>
       </w:pPr>
       <w:r>
         <w:rPr>
           <w:rFonts w:eastAsia="CMR10" w:cs="CMR10" w:ascii="CMR10" w:hAnsi="CMR10"/>
-          <w:kern w:val="0"/>
-          <w:sz w:val="20"/>
-          <w:szCs w:val="20"/>
-        </w:rPr>
-        <w:t>Your thoughts and feedback on the project.</w:t>
-      </w:r>
-    </w:p>
-    <w:p>
-      <w:pPr>
-        <w:pStyle w:val="Normal"/>
-        <w:spacing w:lineRule="auto" w:line="240" w:before="0" w:after="0"/>
+          <w:b/>
+          <w:bCs/>
+          <w:kern w:val="0"/>
+          <w:sz w:val="30"/>
+          <w:szCs w:val="30"/>
+        </w:rPr>
+        <w:t>Hours spent</w:t>
+      </w:r>
+    </w:p>
+    <w:p>
+      <w:pPr>
+        <w:pStyle w:val="Normal"/>
+        <w:rPr/>
+      </w:pPr>
+      <w:r>
+        <w:rPr/>
+        <w:t xml:space="preserve">Sean – </w:t>
+      </w:r>
+      <w:r>
+        <w:rPr/>
+        <w:t>78</w:t>
+      </w:r>
+    </w:p>
+    <w:p>
+      <w:pPr>
+        <w:pStyle w:val="Normal"/>
+        <w:rPr/>
+      </w:pPr>
+      <w:r>
+        <w:rPr/>
+        <w:t>Caleb -</w:t>
+      </w:r>
+    </w:p>
+    <w:p>
+      <w:pPr>
+        <w:pStyle w:val="Normal"/>
         <w:rPr>
           <w:rFonts w:ascii="CMR10" w:hAnsi="CMR10" w:eastAsia="CMR10" w:cs="CMR10"/>
-          <w:kern w:val="0"/>
-          <w:sz w:val="20"/>
-          <w:szCs w:val="20"/>
+          <w:b/>
+          <w:bCs/>
+          <w:kern w:val="0"/>
+          <w:sz w:val="30"/>
+          <w:szCs w:val="30"/>
         </w:rPr>
       </w:pPr>
       <w:r>
         <w:rPr>
           <w:rFonts w:eastAsia="CMR10" w:cs="CMR10" w:ascii="CMR10" w:hAnsi="CMR10"/>
-          <w:kern w:val="0"/>
-          <w:sz w:val="20"/>
-          <w:szCs w:val="20"/>
-        </w:rPr>
-        <w:t>A brief retrospective of what went well, what did not go well, and what</w:t>
-      </w:r>
-    </w:p>
-    <w:p>
-      <w:pPr>
-        <w:pStyle w:val="Normal"/>
-        <w:spacing w:lineRule="auto" w:line="240" w:before="0" w:after="0"/>
-        <w:rPr>
-          <w:rFonts w:ascii="CMR10" w:hAnsi="CMR10" w:eastAsia="CMR10" w:cs="CMR10"/>
-          <w:kern w:val="0"/>
-          <w:sz w:val="20"/>
-          <w:szCs w:val="20"/>
-        </w:rPr>
-      </w:pPr>
-      <w:r>
-        <w:rPr>
-          <w:rFonts w:eastAsia="CMR10" w:cs="CMR10" w:ascii="CMR10" w:hAnsi="CMR10"/>
-          <w:kern w:val="0"/>
-          <w:sz w:val="20"/>
-          <w:szCs w:val="20"/>
-        </w:rPr>
-        <w:t>improvements you could make for your next project.</w:t>
-      </w:r>
-    </w:p>
-    <w:p>
-      <w:pPr>
-        <w:pStyle w:val="Normal"/>
-        <w:rPr/>
-      </w:pPr>
-      <w:r>
-        <w:rPr/>
-      </w:r>
-    </w:p>
-    <w:p>
-      <w:pPr>
-        <w:pStyle w:val="Normal"/>
-        <w:rPr/>
-      </w:pPr>
-      <w:r>
-        <w:rPr/>
-        <w:t xml:space="preserve">We setup a Trello board initially but didn’t really use </w:t>
-      </w:r>
-      <w:r>
-        <w:rPr/>
-        <w:t>it.</w:t>
-      </w:r>
-      <w:r>
-        <w:rPr/>
-        <w:t xml:space="preserve"> </w:t>
-      </w:r>
-      <w:r>
-        <w:rPr/>
-        <w:t>T</w:t>
-      </w:r>
-      <w:r>
-        <w:rPr/>
-        <w:t xml:space="preserve">owards the end of the project we instead mostly worked in person and relied on communication heavily when working remotely to know who is working on what and using branches also made </w:t>
-      </w:r>
-      <w:r>
-        <w:rPr/>
-        <w:t>it easier</w:t>
-      </w:r>
-      <w:r>
-        <w:rPr/>
-        <w:t xml:space="preserve"> </w:t>
-      </w:r>
-      <w:r>
-        <w:rPr/>
-        <w:t>to</w:t>
-      </w:r>
-      <w:r>
-        <w:rPr/>
-        <w:t xml:space="preserve"> avoid merge conflicts.</w:t>
-      </w:r>
-    </w:p>
-    <w:p>
-      <w:pPr>
-        <w:pStyle w:val="Normal"/>
-        <w:rPr/>
-      </w:pPr>
-      <w:r>
-        <w:rPr/>
-        <w:t xml:space="preserve">We setup our Timeline for the project using a Gantt chart which provided a good outline for us to follow and we stuck to that plan for the first 4 weeks but in that final week the time we </w:t>
-      </w:r>
-      <w:r>
-        <w:rPr/>
-        <w:t>had</w:t>
-      </w:r>
-      <w:r>
-        <w:rPr/>
-        <w:t xml:space="preserve"> set out to complete javafx classes and service classes we underestimated the amount of time these classes would take which forced our hand and made us have to push back some of our tasks and crunch to get these features implemented which limited our testing coverage to find bugs. It also didn’t help that we didn’t go back to our Gantt and adjust our goals and hours after we initially set it up which just contributed to the extreme increase in workload in the last week.</w:t>
-      </w:r>
-    </w:p>
-    <w:p>
-      <w:pPr>
-        <w:pStyle w:val="Normal"/>
-        <w:rPr/>
-      </w:pPr>
-      <w:r>
-        <w:rPr/>
-      </w:r>
-    </w:p>
-    <w:p>
-      <w:pPr>
-        <w:pStyle w:val="Normal"/>
-        <w:rPr/>
-      </w:pPr>
-      <w:r>
-        <w:rPr/>
-        <w:t>Our class diagrams changed significantly when we first created them in the planning requirements faze as well haven’t had significant experience in large multithreaded applications.</w:t>
-      </w:r>
-    </w:p>
-    <w:p>
-      <w:pPr>
-        <w:pStyle w:val="Normal"/>
-        <w:rPr/>
-      </w:pPr>
-      <w:r>
-        <w:rPr/>
-      </w:r>
-    </w:p>
-    <w:p>
-      <w:pPr>
-        <w:pStyle w:val="Normal"/>
-        <w:rPr/>
-      </w:pPr>
-      <w:r>
-        <w:rPr/>
-        <w:t xml:space="preserve">We should have had a higher static amount of </w:t>
-      </w:r>
-      <w:r>
-        <w:rPr/>
-        <w:t>work</w:t>
-      </w:r>
-      <w:r>
-        <w:rPr/>
-        <w:t xml:space="preserve"> put into the project each week rather than slowly ramping up our workload this would have left us with more time to deal with risks, issues, and bugs and left our last week to debugging, documentation and packaging up the project.</w:t>
-      </w:r>
-    </w:p>
-    <w:p>
-      <w:pPr>
-        <w:pStyle w:val="Normal"/>
-        <w:rPr/>
-      </w:pPr>
-      <w:r>
-        <w:rPr/>
-      </w:r>
-    </w:p>
-    <w:p>
-      <w:pPr>
-        <w:pStyle w:val="Normal"/>
-        <w:rPr/>
-      </w:pPr>
-      <w:r>
-        <w:rPr/>
-        <w:t>Improvements that we could make for the next project could include better planning implementation.</w:t>
-      </w:r>
-    </w:p>
-    <w:p>
-      <w:pPr>
-        <w:pStyle w:val="Normal"/>
-        <w:rPr/>
-      </w:pPr>
-      <w:r>
-        <w:rPr/>
-      </w:r>
-    </w:p>
-    <w:p>
-      <w:pPr>
-        <w:pStyle w:val="Normal"/>
-        <w:rPr/>
-      </w:pPr>
-      <w:r>
-        <w:rPr/>
+          <w:b/>
+          <w:bCs/>
+          <w:kern w:val="0"/>
+          <w:sz w:val="30"/>
+          <w:szCs w:val="30"/>
+        </w:rPr>
+        <w:t>Percentage contributed</w:t>
+      </w:r>
+    </w:p>
+    <w:p>
+      <w:pPr>
+        <w:pStyle w:val="Normal"/>
+        <w:rPr/>
+      </w:pPr>
+      <w:r>
+        <w:rPr/>
+        <w:t>Sean - 60%</w:t>
+      </w:r>
+    </w:p>
+    <w:p>
+      <w:pPr>
+        <w:pStyle w:val="Normal"/>
+        <w:rPr/>
+      </w:pPr>
+      <w:r>
+        <w:rPr/>
+        <w:t>Caleb – 40%</w:t>
       </w:r>
     </w:p>
     <w:p>

</xml_diff>